<commit_message>
Add user story 7
</commit_message>
<xml_diff>
--- a/design/User story.docx
+++ b/design/User story.docx
@@ -244,16 +244,28 @@
         <w:rPr>
           <w:lang w:val="en-US"/>
         </w:rPr>
-        <w:t>For the user, I w</w:t>
+        <w:t>For the user, I would like to add guideline while they are using the program to avoid confusion from the users. Priority is Low and estimate time is 1 day. For testing, press the “New”, “Load map” button will result in a short guideline.</w:t>
+      </w:r>
+    </w:p>
+    <w:p>
+      <w:pPr>
+        <w:rPr>
+          <w:b/>
+        </w:rPr>
+      </w:pPr>
+      <w:r>
+        <w:rPr>
+          <w:b/>
+        </w:rPr>
+        <w:t>User story 7:</w:t>
+      </w:r>
+    </w:p>
+    <w:p>
+      <w:r>
+        <w:t xml:space="preserve">For the user, I would like to change the GUI for better navigation. For testing, Users can now select buttons easier as all the buttons are now on the left side of the screen. </w:t>
       </w:r>
       <w:bookmarkStart w:id="0" w:name="_GoBack"/>
       <w:bookmarkEnd w:id="0"/>
-      <w:r>
-        <w:rPr>
-          <w:lang w:val="en-US"/>
-        </w:rPr>
-        <w:t>ould like to add guideline while they are using the program to avoid confusion from the users. Priority is Low and estimate time is 1 day. For testing, press the “New”, “Load map” button will result in a short guideline.</w:t>
-      </w:r>
     </w:p>
     <w:p>
       <w:pPr>
@@ -289,6 +301,13 @@
         </w:rPr>
         <w:t>For the developer, I would like to add some distance between vehicles to avoid collisions. In Australia rule, a vehicle should drive at least 2 second behind the vehicle in front. Priority is High and the estimate time is 1 day. For testing, see if the vehicle are keeping a distance between each other in the simulator.</w:t>
       </w:r>
+    </w:p>
+    <w:p>
+      <w:pPr>
+        <w:rPr>
+          <w:lang w:val="en-US"/>
+        </w:rPr>
+      </w:pPr>
     </w:p>
     <w:p>
       <w:pPr>

</xml_diff>